<commit_message>
agregado mas info de .docx
</commit_message>
<xml_diff>
--- a/GIT.docx
+++ b/GIT.docx
@@ -398,8 +398,6 @@
       <w:r>
         <w:t>mbios, con este podemos descartarlos y nuestros cambios se irán.</w:t>
       </w:r>
-      <w:bookmarkStart w:id="0" w:name="_GoBack"/>
-      <w:bookmarkEnd w:id="0"/>
     </w:p>
     <w:p>
       <w:proofErr w:type="spellStart"/>
@@ -760,6 +758,77 @@
         </w:rPr>
         <w:t>)</w:t>
       </w:r>
+    </w:p>
+    <w:p>
+      <w:pPr>
+        <w:rPr>
+          <w:b/>
+        </w:rPr>
+      </w:pPr>
+      <w:proofErr w:type="spellStart"/>
+      <w:r>
+        <w:rPr>
+          <w:b/>
+        </w:rPr>
+        <w:t>git</w:t>
+      </w:r>
+      <w:proofErr w:type="spellEnd"/>
+      <w:r>
+        <w:rPr>
+          <w:b/>
+        </w:rPr>
+        <w:t xml:space="preserve"> </w:t>
+      </w:r>
+      <w:proofErr w:type="spellStart"/>
+      <w:r>
+        <w:rPr>
+          <w:b/>
+        </w:rPr>
+        <w:t>push</w:t>
+      </w:r>
+      <w:proofErr w:type="spellEnd"/>
+      <w:r>
+        <w:rPr>
+          <w:b/>
+        </w:rPr>
+        <w:t xml:space="preserve"> -u </w:t>
+      </w:r>
+      <w:proofErr w:type="spellStart"/>
+      <w:r>
+        <w:rPr>
+          <w:b/>
+        </w:rPr>
+        <w:t>origin</w:t>
+      </w:r>
+      <w:proofErr w:type="spellEnd"/>
+      <w:r>
+        <w:rPr>
+          <w:b/>
+        </w:rPr>
+        <w:t xml:space="preserve"> </w:t>
+      </w:r>
+      <w:proofErr w:type="gramStart"/>
+      <w:r>
+        <w:rPr>
+          <w:b/>
+        </w:rPr>
+        <w:t>master</w:t>
+      </w:r>
+      <w:proofErr w:type="gramEnd"/>
+      <w:r>
+        <w:rPr>
+          <w:b/>
+        </w:rPr>
+        <w:t xml:space="preserve">    #para de</w:t>
+      </w:r>
+      <w:r>
+        <w:rPr>
+          <w:b/>
+        </w:rPr>
+        <w:t>cirle el origen de nuestro proyecto</w:t>
+      </w:r>
+      <w:bookmarkStart w:id="0" w:name="_GoBack"/>
+      <w:bookmarkEnd w:id="0"/>
     </w:p>
     <w:sectPr>
       <w:pgSz w:w="12240" w:h="15840"/>

</xml_diff>